<commit_message>
Capturas de p2a incluidas en el word
</commit_message>
<xml_diff>
--- a/FP/FP2/FP_P2_G40.docx
+++ b/FP/FP2/FP_P2_G40.docx
@@ -9,8 +9,6 @@
           <w:szCs w:val="180"/>
         </w:rPr>
       </w:pPr>
-      <w:bookmarkStart w:id="0" w:name="_top"/>
-      <w:bookmarkEnd w:id="0"/>
       <w:r>
         <w:rPr>
           <w:noProof/>
@@ -20,7 +18,7 @@
         <mc:AlternateContent>
           <mc:Choice Requires="wps">
             <w:drawing>
-              <wp:anchor distT="0" distB="0" distL="114300" distR="114300" simplePos="0" relativeHeight="251659264" behindDoc="0" locked="0" layoutInCell="1" allowOverlap="1" wp14:anchorId="4BFC4BE2" wp14:editId="7D8782C0">
+              <wp:anchor distT="0" distB="0" distL="114300" distR="114300" simplePos="0" relativeHeight="251659264" behindDoc="0" locked="0" layoutInCell="1" allowOverlap="1" wp14:anchorId="4BFC4BE2" wp14:editId="178BBD4F">
                 <wp:simplePos x="0" y="0"/>
                 <wp:positionH relativeFrom="column">
                   <wp:posOffset>2391198</wp:posOffset>
@@ -454,14 +452,14 @@
     </w:p>
     <w:p>
       <w:pPr>
-        <w:pStyle w:val="Prrafodelista"/>
+        <w:pStyle w:val="ListParagraph"/>
         <w:numPr>
           <w:ilvl w:val="0"/>
           <w:numId w:val="1"/>
         </w:numPr>
         <w:jc w:val="both"/>
         <w:rPr>
-          <w:rStyle w:val="Hipervnculo"/>
+          <w:rStyle w:val="Hyperlink"/>
           <w:sz w:val="30"/>
           <w:szCs w:val="36"/>
         </w:rPr>
@@ -495,7 +493,7 @@
       </w:r>
       <w:r>
         <w:rPr>
-          <w:rStyle w:val="Hipervnculo"/>
+          <w:rStyle w:val="Hyperlink"/>
           <w:sz w:val="30"/>
           <w:szCs w:val="36"/>
         </w:rPr>
@@ -503,7 +501,7 @@
       </w:r>
       <w:r>
         <w:rPr>
-          <w:rStyle w:val="Hipervnculo"/>
+          <w:rStyle w:val="Hyperlink"/>
           <w:sz w:val="30"/>
           <w:szCs w:val="36"/>
         </w:rPr>
@@ -511,7 +509,7 @@
       </w:r>
       <w:r>
         <w:rPr>
-          <w:rStyle w:val="Hipervnculo"/>
+          <w:rStyle w:val="Hyperlink"/>
           <w:sz w:val="30"/>
           <w:szCs w:val="36"/>
         </w:rPr>
@@ -519,7 +517,7 @@
       </w:r>
       <w:r>
         <w:rPr>
-          <w:rStyle w:val="Hipervnculo"/>
+          <w:rStyle w:val="Hyperlink"/>
           <w:sz w:val="30"/>
           <w:szCs w:val="36"/>
         </w:rPr>
@@ -528,7 +526,7 @@
     </w:p>
     <w:p>
       <w:pPr>
-        <w:pStyle w:val="Prrafodelista"/>
+        <w:pStyle w:val="ListParagraph"/>
         <w:numPr>
           <w:ilvl w:val="1"/>
           <w:numId w:val="2"/>
@@ -563,7 +561,7 @@
     </w:p>
     <w:p>
       <w:pPr>
-        <w:pStyle w:val="Prrafodelista"/>
+        <w:pStyle w:val="ListParagraph"/>
         <w:ind w:left="1800"/>
         <w:jc w:val="both"/>
         <w:rPr>
@@ -574,7 +572,7 @@
     </w:p>
     <w:p>
       <w:pPr>
-        <w:pStyle w:val="Prrafodelista"/>
+        <w:pStyle w:val="ListParagraph"/>
         <w:numPr>
           <w:ilvl w:val="0"/>
           <w:numId w:val="1"/>
@@ -588,7 +586,7 @@
       <w:hyperlink w:anchor="ProyectoB" w:history="1">
         <w:r>
           <w:rPr>
-            <w:rStyle w:val="Hipervnculo"/>
+            <w:rStyle w:val="Hyperlink"/>
             <w:sz w:val="30"/>
             <w:szCs w:val="36"/>
           </w:rPr>
@@ -596,7 +594,7 @@
         </w:r>
         <w:r>
           <w:rPr>
-            <w:rStyle w:val="Hipervnculo"/>
+            <w:rStyle w:val="Hyperlink"/>
             <w:sz w:val="30"/>
             <w:szCs w:val="36"/>
           </w:rPr>
@@ -605,7 +603,7 @@
       </w:hyperlink>
       <w:r>
         <w:rPr>
-          <w:rStyle w:val="Hipervnculo"/>
+          <w:rStyle w:val="Hyperlink"/>
           <w:sz w:val="30"/>
           <w:szCs w:val="36"/>
         </w:rPr>
@@ -614,7 +612,7 @@
     </w:p>
     <w:p>
       <w:pPr>
-        <w:pStyle w:val="Prrafodelista"/>
+        <w:pStyle w:val="ListParagraph"/>
         <w:numPr>
           <w:ilvl w:val="1"/>
           <w:numId w:val="4"/>
@@ -635,7 +633,7 @@
     </w:p>
     <w:p>
       <w:pPr>
-        <w:pStyle w:val="Prrafodelista"/>
+        <w:pStyle w:val="ListParagraph"/>
         <w:numPr>
           <w:ilvl w:val="1"/>
           <w:numId w:val="4"/>
@@ -694,8 +692,8 @@
       <w:pPr>
         <w:pStyle w:val="Ttuloespecial"/>
       </w:pPr>
-      <w:bookmarkStart w:id="1" w:name="ProyectoA"/>
-      <w:bookmarkEnd w:id="1"/>
+      <w:bookmarkStart w:id="0" w:name="ProyectoA"/>
+      <w:bookmarkEnd w:id="0"/>
       <w:r>
         <w:lastRenderedPageBreak/>
         <w:t>P</w:t>
@@ -712,7 +710,7 @@
     </w:p>
     <w:p>
       <w:pPr>
-        <w:pStyle w:val="Prrafodelista"/>
+        <w:pStyle w:val="ListParagraph"/>
         <w:numPr>
           <w:ilvl w:val="1"/>
           <w:numId w:val="6"/>
@@ -785,7 +783,84 @@
         <w:rPr>
           <w:szCs w:val="30"/>
         </w:rPr>
-        <w:t xml:space="preserve"> la siguiente tabla:</w:t>
+        <w:t xml:space="preserve"> la siguiente tabla</w:t>
+      </w:r>
+      <w:r>
+        <w:rPr>
+          <w:szCs w:val="30"/>
+        </w:rPr>
+        <w:t xml:space="preserve"> tras asignar a las variables “x” e “y” lo valores asignados por el usuario</w:t>
+      </w:r>
+      <w:r>
+        <w:rPr>
+          <w:szCs w:val="30"/>
+        </w:rPr>
+        <w:t>:</w:t>
+      </w:r>
+    </w:p>
+    <w:p>
+      <w:pPr>
+        <w:ind w:left="284"/>
+        <w:jc w:val="center"/>
+        <w:rPr>
+          <w:szCs w:val="30"/>
+        </w:rPr>
+      </w:pPr>
+      <w:r>
+        <w:rPr>
+          <w:noProof/>
+        </w:rPr>
+        <w:drawing>
+          <wp:inline distT="0" distB="0" distL="0" distR="0" wp14:anchorId="06C8DB1C" wp14:editId="47E3F2FA">
+            <wp:extent cx="4695051" cy="2024743"/>
+            <wp:effectExtent l="0" t="0" r="0" b="0"/>
+            <wp:docPr id="1963814971" name="Picture 3"/>
+            <wp:cNvGraphicFramePr>
+              <a:graphicFrameLocks xmlns:a="http://schemas.openxmlformats.org/drawingml/2006/main" noChangeAspect="1"/>
+            </wp:cNvGraphicFramePr>
+            <a:graphic xmlns:a="http://schemas.openxmlformats.org/drawingml/2006/main">
+              <a:graphicData uri="http://schemas.openxmlformats.org/drawingml/2006/picture">
+                <pic:pic xmlns:pic="http://schemas.openxmlformats.org/drawingml/2006/picture">
+                  <pic:nvPicPr>
+                    <pic:cNvPr id="0" name="Picture 2"/>
+                    <pic:cNvPicPr>
+                      <a:picLocks noChangeAspect="1" noChangeArrowheads="1"/>
+                    </pic:cNvPicPr>
+                  </pic:nvPicPr>
+                  <pic:blipFill rotWithShape="1">
+                    <a:blip r:embed="rId13" cstate="print">
+                      <a:extLst>
+                        <a:ext uri="{28A0092B-C50C-407E-A947-70E740481C1C}">
+                          <a14:useLocalDpi xmlns:a14="http://schemas.microsoft.com/office/drawing/2010/main" val="0"/>
+                        </a:ext>
+                      </a:extLst>
+                    </a:blip>
+                    <a:srcRect l="50196" t="1" r="1409" b="64806"/>
+                    <a:stretch/>
+                  </pic:blipFill>
+                  <pic:spPr bwMode="auto">
+                    <a:xfrm>
+                      <a:off x="0" y="0"/>
+                      <a:ext cx="4712211" cy="2032143"/>
+                    </a:xfrm>
+                    <a:prstGeom prst="rect">
+                      <a:avLst/>
+                    </a:prstGeom>
+                    <a:noFill/>
+                    <a:ln>
+                      <a:noFill/>
+                    </a:ln>
+                    <a:extLst>
+                      <a:ext uri="{53640926-AAD7-44D8-BBD7-CCE9431645EC}">
+                        <a14:shadowObscured xmlns:a14="http://schemas.microsoft.com/office/drawing/2010/main"/>
+                      </a:ext>
+                    </a:extLst>
+                  </pic:spPr>
+                </pic:pic>
+              </a:graphicData>
+            </a:graphic>
+          </wp:inline>
+        </w:drawing>
       </w:r>
     </w:p>
     <w:p>
@@ -796,6 +871,103 @@
           <w:szCs w:val="30"/>
         </w:rPr>
       </w:pPr>
+      <w:r>
+        <w:rPr>
+          <w:szCs w:val="30"/>
+        </w:rPr>
+        <w:t>Según continuamos ejecutando el programa</w:t>
+      </w:r>
+      <w:r>
+        <w:rPr>
+          <w:szCs w:val="30"/>
+        </w:rPr>
+        <w:t xml:space="preserve"> (superando el </w:t>
+      </w:r>
+      <w:proofErr w:type="spellStart"/>
+      <w:r>
+        <w:rPr>
+          <w:szCs w:val="30"/>
+        </w:rPr>
+        <w:t>breakpoint</w:t>
+      </w:r>
+      <w:proofErr w:type="spellEnd"/>
+      <w:r>
+        <w:rPr>
+          <w:szCs w:val="30"/>
+        </w:rPr>
+        <w:t xml:space="preserve"> de la línea de código que asigna el valor de la suma)</w:t>
+      </w:r>
+      <w:r>
+        <w:rPr>
+          <w:szCs w:val="30"/>
+        </w:rPr>
+        <w:t>, la tabla anterior sufre cambios:</w:t>
+      </w:r>
+    </w:p>
+    <w:p>
+      <w:pPr>
+        <w:ind w:left="284"/>
+        <w:jc w:val="center"/>
+        <w:rPr>
+          <w:szCs w:val="30"/>
+        </w:rPr>
+      </w:pPr>
+      <w:r>
+        <w:rPr>
+          <w:noProof/>
+        </w:rPr>
+        <w:drawing>
+          <wp:inline distT="0" distB="0" distL="0" distR="0" wp14:anchorId="179FD1D1" wp14:editId="1C2C3994">
+            <wp:extent cx="4346871" cy="2013857"/>
+            <wp:effectExtent l="0" t="0" r="0" b="5715"/>
+            <wp:docPr id="739583891" name="Picture 4" descr="A screenshot of a computer&#10;&#10;Description automatically generated"/>
+            <wp:cNvGraphicFramePr>
+              <a:graphicFrameLocks xmlns:a="http://schemas.openxmlformats.org/drawingml/2006/main" noChangeAspect="1"/>
+            </wp:cNvGraphicFramePr>
+            <a:graphic xmlns:a="http://schemas.openxmlformats.org/drawingml/2006/main">
+              <a:graphicData uri="http://schemas.openxmlformats.org/drawingml/2006/picture">
+                <pic:pic xmlns:pic="http://schemas.openxmlformats.org/drawingml/2006/picture">
+                  <pic:nvPicPr>
+                    <pic:cNvPr id="739583891" name="Picture 4" descr="A screenshot of a computer&#10;&#10;Description automatically generated"/>
+                    <pic:cNvPicPr>
+                      <a:picLocks noChangeAspect="1" noChangeArrowheads="1"/>
+                    </pic:cNvPicPr>
+                  </pic:nvPicPr>
+                  <pic:blipFill rotWithShape="1">
+                    <a:blip r:embed="rId14" cstate="print">
+                      <a:extLst>
+                        <a:ext uri="{28A0092B-C50C-407E-A947-70E740481C1C}">
+                          <a14:useLocalDpi xmlns:a14="http://schemas.microsoft.com/office/drawing/2010/main" val="0"/>
+                        </a:ext>
+                      </a:extLst>
+                    </a:blip>
+                    <a:srcRect l="50396" b="61070"/>
+                    <a:stretch/>
+                  </pic:blipFill>
+                  <pic:spPr bwMode="auto">
+                    <a:xfrm>
+                      <a:off x="0" y="0"/>
+                      <a:ext cx="4370119" cy="2024627"/>
+                    </a:xfrm>
+                    <a:prstGeom prst="rect">
+                      <a:avLst/>
+                    </a:prstGeom>
+                    <a:noFill/>
+                    <a:ln>
+                      <a:noFill/>
+                    </a:ln>
+                    <a:extLst>
+                      <a:ext uri="{53640926-AAD7-44D8-BBD7-CCE9431645EC}">
+                        <a14:shadowObscured xmlns:a14="http://schemas.microsoft.com/office/drawing/2010/main"/>
+                      </a:ext>
+                    </a:extLst>
+                  </pic:spPr>
+                </pic:pic>
+              </a:graphicData>
+            </a:graphic>
+          </wp:inline>
+        </w:drawing>
+      </w:r>
     </w:p>
     <w:p>
       <w:pPr>
@@ -805,12 +977,6 @@
           <w:szCs w:val="30"/>
         </w:rPr>
       </w:pPr>
-      <w:r>
-        <w:rPr>
-          <w:szCs w:val="30"/>
-        </w:rPr>
-        <w:t>Según continuamos ejecutando el programa, la tabla anterior sufre cambios:</w:t>
-      </w:r>
     </w:p>
     <w:p>
       <w:pPr>
@@ -829,12 +995,6 @@
           <w:szCs w:val="30"/>
         </w:rPr>
       </w:pPr>
-      <w:r>
-        <w:rPr>
-          <w:szCs w:val="30"/>
-        </w:rPr>
-        <w:t>Detectamos el primer error al llegar a la resta, que se mantiene en 0. Para solucionar este problema, hemos sustituidos en el programa el carácter “/” por un “-”, ya que antes de este cambio ejecutaba una división en lugar de una resta.</w:t>
-      </w:r>
     </w:p>
     <w:p>
       <w:pPr>
@@ -853,12 +1013,6 @@
           <w:szCs w:val="30"/>
         </w:rPr>
       </w:pPr>
-      <w:r>
-        <w:rPr>
-          <w:szCs w:val="30"/>
-        </w:rPr>
-        <w:t>A continuación, realiza correctamente el producto:</w:t>
-      </w:r>
     </w:p>
     <w:p>
       <w:pPr>
@@ -877,12 +1031,6 @@
           <w:szCs w:val="30"/>
         </w:rPr>
       </w:pPr>
-      <w:r>
-        <w:rPr>
-          <w:szCs w:val="30"/>
-        </w:rPr>
-        <w:t>Por último, llega al bucle, en el que tenemos otro error. Según se ejecuta el bucle, la variable suma 1 por cada ejecución, en lugar de sumar el número correspondiente a la ejecución. Para solucionar esto, hemos sustituido el 1 en la suma al final del bucle por el nombre de la variable (i). Al hacer esto, en lugar de sumar 1 cada vez que se ejecuta, se suma el número correspondiente:</w:t>
-      </w:r>
     </w:p>
     <w:p>
       <w:pPr>
@@ -892,6 +1040,78 @@
           <w:szCs w:val="30"/>
         </w:rPr>
       </w:pPr>
+      <w:r>
+        <w:rPr>
+          <w:szCs w:val="30"/>
+        </w:rPr>
+        <w:lastRenderedPageBreak/>
+        <w:t>Detectamos el primer error al llegar a la resta, que se mantiene en 0. Para solucionar este problema, hemos sustituidos en el programa el carácter “/” por un “-”, ya que antes de este cambio ejecutaba una división en lugar de una resta.</w:t>
+      </w:r>
+    </w:p>
+    <w:p>
+      <w:pPr>
+        <w:ind w:left="284"/>
+        <w:jc w:val="center"/>
+        <w:rPr>
+          <w:szCs w:val="30"/>
+        </w:rPr>
+      </w:pPr>
+      <w:r>
+        <w:rPr>
+          <w:szCs w:val="30"/>
+        </w:rPr>
+        <w:drawing>
+          <wp:inline distT="0" distB="0" distL="0" distR="0" wp14:anchorId="6DE8FA13" wp14:editId="32706054">
+            <wp:extent cx="4881400" cy="2090057"/>
+            <wp:effectExtent l="0" t="0" r="0" b="5715"/>
+            <wp:docPr id="1465396209" name="Picture 6" descr="A screenshot of a computer&#10;&#10;Description automatically generated"/>
+            <wp:cNvGraphicFramePr>
+              <a:graphicFrameLocks xmlns:a="http://schemas.openxmlformats.org/drawingml/2006/main" noChangeAspect="1"/>
+            </wp:cNvGraphicFramePr>
+            <a:graphic xmlns:a="http://schemas.openxmlformats.org/drawingml/2006/main">
+              <a:graphicData uri="http://schemas.openxmlformats.org/drawingml/2006/picture">
+                <pic:pic xmlns:pic="http://schemas.openxmlformats.org/drawingml/2006/picture">
+                  <pic:nvPicPr>
+                    <pic:cNvPr id="1465396209" name="Picture 6" descr="A screenshot of a computer&#10;&#10;Description automatically generated"/>
+                    <pic:cNvPicPr>
+                      <a:picLocks noChangeAspect="1" noChangeArrowheads="1"/>
+                    </pic:cNvPicPr>
+                  </pic:nvPicPr>
+                  <pic:blipFill rotWithShape="1">
+                    <a:blip r:embed="rId15" cstate="print">
+                      <a:extLst>
+                        <a:ext uri="{28A0092B-C50C-407E-A947-70E740481C1C}">
+                          <a14:useLocalDpi xmlns:a14="http://schemas.microsoft.com/office/drawing/2010/main" val="0"/>
+                        </a:ext>
+                      </a:extLst>
+                    </a:blip>
+                    <a:srcRect l="50094" b="63874"/>
+                    <a:stretch/>
+                  </pic:blipFill>
+                  <pic:spPr bwMode="auto">
+                    <a:xfrm>
+                      <a:off x="0" y="0"/>
+                      <a:ext cx="4920539" cy="2106815"/>
+                    </a:xfrm>
+                    <a:prstGeom prst="rect">
+                      <a:avLst/>
+                    </a:prstGeom>
+                    <a:noFill/>
+                    <a:ln>
+                      <a:noFill/>
+                    </a:ln>
+                    <a:extLst>
+                      <a:ext uri="{53640926-AAD7-44D8-BBD7-CCE9431645EC}">
+                        <a14:shadowObscured xmlns:a14="http://schemas.microsoft.com/office/drawing/2010/main"/>
+                      </a:ext>
+                    </a:extLst>
+                  </pic:spPr>
+                </pic:pic>
+              </a:graphicData>
+            </a:graphic>
+          </wp:inline>
+        </w:drawing>
+      </w:r>
     </w:p>
     <w:p>
       <w:pPr>
@@ -901,19 +1121,415 @@
           <w:szCs w:val="30"/>
         </w:rPr>
       </w:pPr>
+      <w:r>
+        <w:rPr>
+          <w:szCs w:val="30"/>
+        </w:rPr>
+        <w:t>A continuación, realiza correctamente el producto:</w:t>
+      </w:r>
+    </w:p>
+    <w:p>
+      <w:pPr>
+        <w:ind w:left="284"/>
+        <w:jc w:val="center"/>
+        <w:rPr>
+          <w:szCs w:val="30"/>
+        </w:rPr>
+      </w:pPr>
+      <w:r>
+        <w:rPr>
+          <w:szCs w:val="30"/>
+        </w:rPr>
+        <w:drawing>
+          <wp:inline distT="0" distB="0" distL="0" distR="0" wp14:anchorId="4DDCCDDC" wp14:editId="4031367A">
+            <wp:extent cx="4729843" cy="2069346"/>
+            <wp:effectExtent l="0" t="0" r="0" b="7620"/>
+            <wp:docPr id="2102536021" name="Picture 8" descr="A screenshot of a computer&#10;&#10;Description automatically generated"/>
+            <wp:cNvGraphicFramePr>
+              <a:graphicFrameLocks xmlns:a="http://schemas.openxmlformats.org/drawingml/2006/main" noChangeAspect="1"/>
+            </wp:cNvGraphicFramePr>
+            <a:graphic xmlns:a="http://schemas.openxmlformats.org/drawingml/2006/main">
+              <a:graphicData uri="http://schemas.openxmlformats.org/drawingml/2006/picture">
+                <pic:pic xmlns:pic="http://schemas.openxmlformats.org/drawingml/2006/picture">
+                  <pic:nvPicPr>
+                    <pic:cNvPr id="2102536021" name="Picture 8" descr="A screenshot of a computer&#10;&#10;Description automatically generated"/>
+                    <pic:cNvPicPr>
+                      <a:picLocks noChangeAspect="1" noChangeArrowheads="1"/>
+                    </pic:cNvPicPr>
+                  </pic:nvPicPr>
+                  <pic:blipFill rotWithShape="1">
+                    <a:blip r:embed="rId16" cstate="print">
+                      <a:extLst>
+                        <a:ext uri="{28A0092B-C50C-407E-A947-70E740481C1C}">
+                          <a14:useLocalDpi xmlns:a14="http://schemas.microsoft.com/office/drawing/2010/main" val="0"/>
+                        </a:ext>
+                      </a:extLst>
+                    </a:blip>
+                    <a:srcRect l="49893" t="510" r="806" b="63124"/>
+                    <a:stretch/>
+                  </pic:blipFill>
+                  <pic:spPr bwMode="auto">
+                    <a:xfrm>
+                      <a:off x="0" y="0"/>
+                      <a:ext cx="4769683" cy="2086776"/>
+                    </a:xfrm>
+                    <a:prstGeom prst="rect">
+                      <a:avLst/>
+                    </a:prstGeom>
+                    <a:noFill/>
+                    <a:ln>
+                      <a:noFill/>
+                    </a:ln>
+                    <a:extLst>
+                      <a:ext uri="{53640926-AAD7-44D8-BBD7-CCE9431645EC}">
+                        <a14:shadowObscured xmlns:a14="http://schemas.microsoft.com/office/drawing/2010/main"/>
+                      </a:ext>
+                    </a:extLst>
+                  </pic:spPr>
+                </pic:pic>
+              </a:graphicData>
+            </a:graphic>
+          </wp:inline>
+        </w:drawing>
+      </w:r>
+    </w:p>
+    <w:p>
+      <w:pPr>
+        <w:ind w:left="284"/>
+        <w:jc w:val="both"/>
+        <w:rPr>
+          <w:szCs w:val="30"/>
+        </w:rPr>
+      </w:pPr>
+      <w:r>
+        <w:rPr>
+          <w:szCs w:val="30"/>
+        </w:rPr>
+        <w:t>Por último, llega al bucle, en el que tenemos otro error. Según se ejecuta el bucle, la variable suma 1 por cada ejecución, en lugar de sumar el número correspondiente a la ejecución</w:t>
+      </w:r>
+      <w:r>
+        <w:rPr>
+          <w:szCs w:val="30"/>
+        </w:rPr>
+        <w:t>:</w:t>
+      </w:r>
+      <w:r>
+        <w:rPr>
+          <w:szCs w:val="30"/>
+        </w:rPr>
+        <w:t xml:space="preserve"> </w:t>
+      </w:r>
+    </w:p>
+    <w:p>
+      <w:pPr>
+        <w:ind w:left="284"/>
+        <w:jc w:val="center"/>
+        <w:rPr>
+          <w:szCs w:val="30"/>
+        </w:rPr>
+      </w:pPr>
+      <w:r>
+        <w:rPr>
+          <w:szCs w:val="30"/>
+        </w:rPr>
+        <w:t>º</w:t>
+      </w:r>
+      <w:r>
+        <w:rPr>
+          <w:szCs w:val="30"/>
+        </w:rPr>
+        <w:drawing>
+          <wp:inline distT="0" distB="0" distL="0" distR="0" wp14:anchorId="06D97660" wp14:editId="734F31AA">
+            <wp:extent cx="5344148" cy="1835624"/>
+            <wp:effectExtent l="0" t="0" r="0" b="0"/>
+            <wp:docPr id="2104583574" name="Picture 10"/>
+            <wp:cNvGraphicFramePr>
+              <a:graphicFrameLocks xmlns:a="http://schemas.openxmlformats.org/drawingml/2006/main" noChangeAspect="1"/>
+            </wp:cNvGraphicFramePr>
+            <a:graphic xmlns:a="http://schemas.openxmlformats.org/drawingml/2006/main">
+              <a:graphicData uri="http://schemas.openxmlformats.org/drawingml/2006/picture">
+                <pic:pic xmlns:pic="http://schemas.openxmlformats.org/drawingml/2006/picture">
+                  <pic:nvPicPr>
+                    <pic:cNvPr id="0" name="Picture 25"/>
+                    <pic:cNvPicPr>
+                      <a:picLocks noChangeAspect="1" noChangeArrowheads="1"/>
+                    </pic:cNvPicPr>
+                  </pic:nvPicPr>
+                  <pic:blipFill rotWithShape="1">
+                    <a:blip r:embed="rId17" cstate="print">
+                      <a:extLst>
+                        <a:ext uri="{28A0092B-C50C-407E-A947-70E740481C1C}">
+                          <a14:useLocalDpi xmlns:a14="http://schemas.microsoft.com/office/drawing/2010/main" val="0"/>
+                        </a:ext>
+                      </a:extLst>
+                    </a:blip>
+                    <a:srcRect l="-885" t="14135" r="34668" b="47328"/>
+                    <a:stretch/>
+                  </pic:blipFill>
+                  <pic:spPr bwMode="auto">
+                    <a:xfrm>
+                      <a:off x="0" y="0"/>
+                      <a:ext cx="5374186" cy="1845942"/>
+                    </a:xfrm>
+                    <a:prstGeom prst="rect">
+                      <a:avLst/>
+                    </a:prstGeom>
+                    <a:noFill/>
+                    <a:ln>
+                      <a:noFill/>
+                    </a:ln>
+                    <a:extLst>
+                      <a:ext uri="{53640926-AAD7-44D8-BBD7-CCE9431645EC}">
+                        <a14:shadowObscured xmlns:a14="http://schemas.microsoft.com/office/drawing/2010/main"/>
+                      </a:ext>
+                    </a:extLst>
+                  </pic:spPr>
+                </pic:pic>
+              </a:graphicData>
+            </a:graphic>
+          </wp:inline>
+        </w:drawing>
+      </w:r>
+    </w:p>
+    <w:p>
+      <w:pPr>
+        <w:ind w:left="284"/>
+        <w:jc w:val="both"/>
+        <w:rPr>
+          <w:szCs w:val="30"/>
+        </w:rPr>
+      </w:pPr>
+    </w:p>
+    <w:p>
+      <w:pPr>
+        <w:ind w:left="284"/>
+        <w:jc w:val="both"/>
+        <w:rPr>
+          <w:szCs w:val="30"/>
+        </w:rPr>
+      </w:pPr>
+      <w:r>
+        <w:rPr>
+          <w:szCs w:val="30"/>
+        </w:rPr>
+        <w:lastRenderedPageBreak/>
+        <w:t>Haciendo que al final de la ejecución el valor de “</w:t>
+      </w:r>
+      <w:proofErr w:type="spellStart"/>
+      <w:r>
+        <w:rPr>
+          <w:szCs w:val="30"/>
+        </w:rPr>
+        <w:t>sumaTotal</w:t>
+      </w:r>
+      <w:proofErr w:type="spellEnd"/>
+      <w:r>
+        <w:rPr>
+          <w:szCs w:val="30"/>
+        </w:rPr>
+        <w:t>” sea el valor de la variable “x” menos 1:</w:t>
+      </w:r>
+    </w:p>
+    <w:p>
+      <w:pPr>
+        <w:ind w:left="284"/>
+        <w:jc w:val="center"/>
+        <w:rPr>
+          <w:szCs w:val="30"/>
+        </w:rPr>
+      </w:pPr>
+      <w:r>
+        <w:rPr>
+          <w:szCs w:val="30"/>
+        </w:rPr>
+        <w:drawing>
+          <wp:inline distT="0" distB="0" distL="0" distR="0" wp14:anchorId="7336EE25" wp14:editId="6B749A45">
+            <wp:extent cx="5400040" cy="1954530"/>
+            <wp:effectExtent l="0" t="0" r="0" b="7620"/>
+            <wp:docPr id="1947646632" name="Picture 12" descr="A screenshot of a computer&#10;&#10;Description automatically generated"/>
+            <wp:cNvGraphicFramePr>
+              <a:graphicFrameLocks xmlns:a="http://schemas.openxmlformats.org/drawingml/2006/main" noChangeAspect="1"/>
+            </wp:cNvGraphicFramePr>
+            <a:graphic xmlns:a="http://schemas.openxmlformats.org/drawingml/2006/main">
+              <a:graphicData uri="http://schemas.openxmlformats.org/drawingml/2006/picture">
+                <pic:pic xmlns:pic="http://schemas.openxmlformats.org/drawingml/2006/picture">
+                  <pic:nvPicPr>
+                    <pic:cNvPr id="1947646632" name="Picture 12" descr="A screenshot of a computer&#10;&#10;Description automatically generated"/>
+                    <pic:cNvPicPr>
+                      <a:picLocks noChangeAspect="1" noChangeArrowheads="1"/>
+                    </pic:cNvPicPr>
+                  </pic:nvPicPr>
+                  <pic:blipFill>
+                    <a:blip r:embed="rId18" cstate="print">
+                      <a:extLst>
+                        <a:ext uri="{28A0092B-C50C-407E-A947-70E740481C1C}">
+                          <a14:useLocalDpi xmlns:a14="http://schemas.microsoft.com/office/drawing/2010/main" val="0"/>
+                        </a:ext>
+                      </a:extLst>
+                    </a:blip>
+                    <a:srcRect/>
+                    <a:stretch>
+                      <a:fillRect/>
+                    </a:stretch>
+                  </pic:blipFill>
+                  <pic:spPr bwMode="auto">
+                    <a:xfrm>
+                      <a:off x="0" y="0"/>
+                      <a:ext cx="5400040" cy="1954530"/>
+                    </a:xfrm>
+                    <a:prstGeom prst="rect">
+                      <a:avLst/>
+                    </a:prstGeom>
+                    <a:noFill/>
+                    <a:ln>
+                      <a:noFill/>
+                    </a:ln>
+                  </pic:spPr>
+                </pic:pic>
+              </a:graphicData>
+            </a:graphic>
+          </wp:inline>
+        </w:drawing>
+      </w:r>
+    </w:p>
+    <w:p>
+      <w:pPr>
+        <w:jc w:val="both"/>
+        <w:rPr>
+          <w:szCs w:val="30"/>
+        </w:rPr>
+      </w:pPr>
+      <w:r>
+        <w:rPr>
+          <w:szCs w:val="30"/>
+        </w:rPr>
+        <w:t>Para solucionar esto, hemos sustituido el 1 en la suma al final del bucle por el nombre de la variable (i). Al hacer esto, en lugar de sumar 1 cada vez que se ejecuta, se suma el número correspondiente</w:t>
+      </w:r>
+      <w:r>
+        <w:rPr>
+          <w:szCs w:val="30"/>
+        </w:rPr>
+        <w:t xml:space="preserve"> (en esta captura también se puede ver el malfuncionamiento de la resta corregido)</w:t>
+      </w:r>
+      <w:r>
+        <w:rPr>
+          <w:szCs w:val="30"/>
+        </w:rPr>
+        <w:t>:</w:t>
+      </w:r>
+    </w:p>
+    <w:p>
+      <w:pPr>
+        <w:jc w:val="center"/>
+        <w:rPr>
+          <w:szCs w:val="30"/>
+        </w:rPr>
+      </w:pPr>
+      <w:r>
+        <w:rPr>
+          <w:szCs w:val="30"/>
+        </w:rPr>
+        <w:drawing>
+          <wp:inline distT="0" distB="0" distL="0" distR="0" wp14:anchorId="72C08FEE" wp14:editId="66F4C03D">
+            <wp:extent cx="5400040" cy="3020060"/>
+            <wp:effectExtent l="0" t="0" r="0" b="8890"/>
+            <wp:docPr id="271935808" name="Picture 1" descr="A screenshot of a calendar&#10;&#10;Description automatically generated"/>
+            <wp:cNvGraphicFramePr>
+              <a:graphicFrameLocks xmlns:a="http://schemas.openxmlformats.org/drawingml/2006/main" noChangeAspect="1"/>
+            </wp:cNvGraphicFramePr>
+            <a:graphic xmlns:a="http://schemas.openxmlformats.org/drawingml/2006/main">
+              <a:graphicData uri="http://schemas.openxmlformats.org/drawingml/2006/picture">
+                <pic:pic xmlns:pic="http://schemas.openxmlformats.org/drawingml/2006/picture">
+                  <pic:nvPicPr>
+                    <pic:cNvPr id="271935808" name="Picture 1" descr="A screenshot of a calendar&#10;&#10;Description automatically generated"/>
+                    <pic:cNvPicPr/>
+                  </pic:nvPicPr>
+                  <pic:blipFill>
+                    <a:blip r:embed="rId19"/>
+                    <a:stretch>
+                      <a:fillRect/>
+                    </a:stretch>
+                  </pic:blipFill>
+                  <pic:spPr>
+                    <a:xfrm>
+                      <a:off x="0" y="0"/>
+                      <a:ext cx="5400040" cy="3020060"/>
+                    </a:xfrm>
+                    <a:prstGeom prst="rect">
+                      <a:avLst/>
+                    </a:prstGeom>
+                  </pic:spPr>
+                </pic:pic>
+              </a:graphicData>
+            </a:graphic>
+          </wp:inline>
+        </w:drawing>
+      </w:r>
+    </w:p>
+    <w:p>
+      <w:pPr>
+        <w:ind w:left="284"/>
+        <w:jc w:val="both"/>
+        <w:rPr>
+          <w:szCs w:val="30"/>
+        </w:rPr>
+      </w:pPr>
+    </w:p>
+    <w:p>
+      <w:pPr>
+        <w:ind w:left="284"/>
+        <w:jc w:val="both"/>
+        <w:rPr>
+          <w:szCs w:val="30"/>
+        </w:rPr>
+      </w:pPr>
+    </w:p>
+    <w:p>
+      <w:pPr>
+        <w:ind w:left="284"/>
+        <w:jc w:val="both"/>
+        <w:rPr>
+          <w:szCs w:val="30"/>
+        </w:rPr>
+      </w:pPr>
+    </w:p>
+    <w:p>
+      <w:pPr>
+        <w:ind w:left="284"/>
+        <w:jc w:val="both"/>
+        <w:rPr>
+          <w:szCs w:val="30"/>
+        </w:rPr>
+      </w:pPr>
+    </w:p>
+    <w:p>
+      <w:pPr>
+        <w:ind w:left="284"/>
+        <w:jc w:val="both"/>
+        <w:rPr>
+          <w:szCs w:val="30"/>
+        </w:rPr>
+      </w:pPr>
+    </w:p>
+    <w:p>
+      <w:pPr>
+        <w:ind w:left="284"/>
+        <w:jc w:val="both"/>
+        <w:rPr>
+          <w:szCs w:val="30"/>
+        </w:rPr>
+      </w:pPr>
     </w:p>
     <w:p>
       <w:pPr>
         <w:pStyle w:val="Ttuloespecial"/>
       </w:pPr>
       <w:r>
+        <w:lastRenderedPageBreak/>
         <w:t>P</w:t>
       </w:r>
       <w:r>
-        <w:t xml:space="preserve">ARTE </w:t>
-      </w:r>
-      <w:r>
-        <w:t>2</w:t>
+        <w:t>ARTE 2</w:t>
       </w:r>
       <w:r>
         <w:t xml:space="preserve">: </w:t>
@@ -924,7 +1540,7 @@
     </w:p>
     <w:p>
       <w:pPr>
-        <w:pStyle w:val="Prrafodelista"/>
+        <w:pStyle w:val="ListParagraph"/>
         <w:numPr>
           <w:ilvl w:val="1"/>
           <w:numId w:val="6"/>
@@ -994,8 +1610,8 @@
       </w:r>
     </w:p>
     <w:sectPr>
-      <w:headerReference w:type="default" r:id="rId13"/>
-      <w:footerReference w:type="default" r:id="rId14"/>
+      <w:headerReference w:type="default" r:id="rId20"/>
+      <w:footerReference w:type="default" r:id="rId21"/>
       <w:pgSz w:w="11906" w:h="16838"/>
       <w:pgMar w:top="1417" w:right="1701" w:bottom="1417" w:left="1701" w:header="708" w:footer="708" w:gutter="0"/>
       <w:cols w:space="708"/>
@@ -1034,7 +1650,7 @@
 <w:ftr xmlns:wpc="http://schemas.microsoft.com/office/word/2010/wordprocessingCanvas" xmlns:cx="http://schemas.microsoft.com/office/drawing/2014/chartex" xmlns:cx1="http://schemas.microsoft.com/office/drawing/2015/9/8/chartex" xmlns:cx2="http://schemas.microsoft.com/office/drawing/2015/10/21/chartex" xmlns:cx3="http://schemas.microsoft.com/office/drawing/2016/5/9/chartex" xmlns:cx4="http://schemas.microsoft.com/office/drawing/2016/5/10/chartex" xmlns:cx5="http://schemas.microsoft.com/office/drawing/2016/5/11/chartex" xmlns:cx6="http://schemas.microsoft.com/office/drawing/2016/5/12/chartex" xmlns:cx7="http://schemas.microsoft.com/office/drawing/2016/5/13/chartex" xmlns:cx8="http://schemas.microsoft.com/office/drawing/2016/5/14/chartex" xmlns:mc="http://schemas.openxmlformats.org/markup-compatibility/2006" xmlns:aink="http://schemas.microsoft.com/office/drawing/2016/ink" xmlns:am3d="http://schemas.microsoft.com/office/drawing/2017/model3d" xmlns:o="urn:schemas-microsoft-com:office:office" xmlns:oel="http://schemas.microsoft.com/office/2019/extlst" xmlns:r="http://schemas.openxmlformats.org/officeDocument/2006/relationships" xmlns:m="http://schemas.openxmlformats.org/officeDocument/2006/math" xmlns:v="urn:schemas-microsoft-com:vml" xmlns:wp14="http://schemas.microsoft.com/office/word/2010/wordprocessingDrawing" xmlns:wp="http://schemas.openxmlformats.org/drawingml/2006/wordprocessingDrawing" xmlns:w10="urn:schemas-microsoft-com:office:word" xmlns:w="http://schemas.openxmlformats.org/wordprocessingml/2006/main" xmlns:w14="http://schemas.microsoft.com/office/word/2010/wordml" xmlns:w15="http://schemas.microsoft.com/office/word/2012/wordml" xmlns:w16cex="http://schemas.microsoft.com/office/word/2018/wordml/cex" xmlns:w16cid="http://schemas.microsoft.com/office/word/2016/wordml/cid" xmlns:w16="http://schemas.microsoft.com/office/word/2018/wordml" xmlns:w16du="http://schemas.microsoft.com/office/word/2023/wordml/word16du" xmlns:w16sdtdh="http://schemas.microsoft.com/office/word/2020/wordml/sdtdatahash" xmlns:w16se="http://schemas.microsoft.com/office/word/2015/wordml/symex" xmlns:wpg="http://schemas.microsoft.com/office/word/2010/wordprocessingGroup" xmlns:wpi="http://schemas.microsoft.com/office/word/2010/wordprocessingInk" xmlns:wne="http://schemas.microsoft.com/office/word/2006/wordml" xmlns:wps="http://schemas.microsoft.com/office/word/2010/wordprocessingShape" mc:Ignorable="w14 w15 w16se w16cid w16 w16cex w16sdtdh w16du wp14">
   <w:p>
     <w:pPr>
-      <w:pStyle w:val="Piedepgina"/>
+      <w:pStyle w:val="Footer"/>
       <w:jc w:val="center"/>
     </w:pPr>
     <w:r>
@@ -1072,7 +1688,7 @@
   </w:p>
   <w:p>
     <w:pPr>
-      <w:pStyle w:val="Piedepgina"/>
+      <w:pStyle w:val="Footer"/>
       <w:jc w:val="right"/>
     </w:pPr>
   </w:p>
@@ -1108,7 +1724,7 @@
 <w:hdr xmlns:wpc="http://schemas.microsoft.com/office/word/2010/wordprocessingCanvas" xmlns:cx="http://schemas.microsoft.com/office/drawing/2014/chartex" xmlns:cx1="http://schemas.microsoft.com/office/drawing/2015/9/8/chartex" xmlns:cx2="http://schemas.microsoft.com/office/drawing/2015/10/21/chartex" xmlns:cx3="http://schemas.microsoft.com/office/drawing/2016/5/9/chartex" xmlns:cx4="http://schemas.microsoft.com/office/drawing/2016/5/10/chartex" xmlns:cx5="http://schemas.microsoft.com/office/drawing/2016/5/11/chartex" xmlns:cx6="http://schemas.microsoft.com/office/drawing/2016/5/12/chartex" xmlns:cx7="http://schemas.microsoft.com/office/drawing/2016/5/13/chartex" xmlns:cx8="http://schemas.microsoft.com/office/drawing/2016/5/14/chartex" xmlns:mc="http://schemas.openxmlformats.org/markup-compatibility/2006" xmlns:aink="http://schemas.microsoft.com/office/drawing/2016/ink" xmlns:am3d="http://schemas.microsoft.com/office/drawing/2017/model3d" xmlns:o="urn:schemas-microsoft-com:office:office" xmlns:oel="http://schemas.microsoft.com/office/2019/extlst" xmlns:r="http://schemas.openxmlformats.org/officeDocument/2006/relationships" xmlns:m="http://schemas.openxmlformats.org/officeDocument/2006/math" xmlns:v="urn:schemas-microsoft-com:vml" xmlns:wp14="http://schemas.microsoft.com/office/word/2010/wordprocessingDrawing" xmlns:wp="http://schemas.openxmlformats.org/drawingml/2006/wordprocessingDrawing" xmlns:w10="urn:schemas-microsoft-com:office:word" xmlns:w="http://schemas.openxmlformats.org/wordprocessingml/2006/main" xmlns:w14="http://schemas.microsoft.com/office/word/2010/wordml" xmlns:w15="http://schemas.microsoft.com/office/word/2012/wordml" xmlns:w16cex="http://schemas.microsoft.com/office/word/2018/wordml/cex" xmlns:w16cid="http://schemas.microsoft.com/office/word/2016/wordml/cid" xmlns:w16="http://schemas.microsoft.com/office/word/2018/wordml" xmlns:w16du="http://schemas.microsoft.com/office/word/2023/wordml/word16du" xmlns:w16sdtdh="http://schemas.microsoft.com/office/word/2020/wordml/sdtdatahash" xmlns:w16se="http://schemas.microsoft.com/office/word/2015/wordml/symex" xmlns:wpg="http://schemas.microsoft.com/office/word/2010/wordprocessingGroup" xmlns:wpi="http://schemas.microsoft.com/office/word/2010/wordprocessingInk" xmlns:wne="http://schemas.microsoft.com/office/word/2006/wordml" xmlns:wps="http://schemas.microsoft.com/office/word/2010/wordprocessingShape" mc:Ignorable="w14 w15 w16se w16cid w16 w16cex w16sdtdh w16du wp14">
   <w:p>
     <w:pPr>
-      <w:pStyle w:val="Encabezado"/>
+      <w:pStyle w:val="Header"/>
     </w:pPr>
     <w:proofErr w:type="spellStart"/>
     <w:r>
@@ -1136,7 +1752,7 @@
   </w:p>
   <w:p>
     <w:pPr>
-      <w:pStyle w:val="Encabezado"/>
+      <w:pStyle w:val="Header"/>
       <w:jc w:val="both"/>
     </w:pPr>
   </w:p>
@@ -3138,11 +3754,11 @@
     <w:name w:val="Normal"/>
     <w:qFormat/>
   </w:style>
-  <w:style w:type="paragraph" w:styleId="Ttulo1">
+  <w:style w:type="paragraph" w:styleId="Heading1">
     <w:name w:val="heading 1"/>
     <w:basedOn w:val="Normal"/>
     <w:next w:val="Normal"/>
-    <w:link w:val="Ttulo1Car"/>
+    <w:link w:val="Heading1Char"/>
     <w:uiPriority w:val="9"/>
     <w:qFormat/>
     <w:rsid w:val="00E04B03"/>
@@ -3159,11 +3775,11 @@
       <w:szCs w:val="40"/>
     </w:rPr>
   </w:style>
-  <w:style w:type="paragraph" w:styleId="Ttulo2">
+  <w:style w:type="paragraph" w:styleId="Heading2">
     <w:name w:val="heading 2"/>
     <w:basedOn w:val="Normal"/>
     <w:next w:val="Normal"/>
-    <w:link w:val="Ttulo2Car"/>
+    <w:link w:val="Heading2Char"/>
     <w:uiPriority w:val="9"/>
     <w:semiHidden/>
     <w:unhideWhenUsed/>
@@ -3182,11 +3798,11 @@
       <w:szCs w:val="32"/>
     </w:rPr>
   </w:style>
-  <w:style w:type="paragraph" w:styleId="Ttulo3">
+  <w:style w:type="paragraph" w:styleId="Heading3">
     <w:name w:val="heading 3"/>
     <w:basedOn w:val="Normal"/>
     <w:next w:val="Normal"/>
-    <w:link w:val="Ttulo3Car"/>
+    <w:link w:val="Heading3Char"/>
     <w:uiPriority w:val="9"/>
     <w:semiHidden/>
     <w:unhideWhenUsed/>
@@ -3205,11 +3821,11 @@
       <w:szCs w:val="28"/>
     </w:rPr>
   </w:style>
-  <w:style w:type="paragraph" w:styleId="Ttulo4">
+  <w:style w:type="paragraph" w:styleId="Heading4">
     <w:name w:val="heading 4"/>
     <w:basedOn w:val="Normal"/>
     <w:next w:val="Normal"/>
-    <w:link w:val="Ttulo4Car"/>
+    <w:link w:val="Heading4Char"/>
     <w:uiPriority w:val="9"/>
     <w:semiHidden/>
     <w:unhideWhenUsed/>
@@ -3228,11 +3844,11 @@
       <w:color w:val="0F4761" w:themeColor="accent1" w:themeShade="BF"/>
     </w:rPr>
   </w:style>
-  <w:style w:type="paragraph" w:styleId="Ttulo5">
+  <w:style w:type="paragraph" w:styleId="Heading5">
     <w:name w:val="heading 5"/>
     <w:basedOn w:val="Normal"/>
     <w:next w:val="Normal"/>
-    <w:link w:val="Ttulo5Car"/>
+    <w:link w:val="Heading5Char"/>
     <w:uiPriority w:val="9"/>
     <w:semiHidden/>
     <w:unhideWhenUsed/>
@@ -3249,11 +3865,11 @@
       <w:color w:val="0F4761" w:themeColor="accent1" w:themeShade="BF"/>
     </w:rPr>
   </w:style>
-  <w:style w:type="paragraph" w:styleId="Ttulo6">
+  <w:style w:type="paragraph" w:styleId="Heading6">
     <w:name w:val="heading 6"/>
     <w:basedOn w:val="Normal"/>
     <w:next w:val="Normal"/>
-    <w:link w:val="Ttulo6Car"/>
+    <w:link w:val="Heading6Char"/>
     <w:uiPriority w:val="9"/>
     <w:semiHidden/>
     <w:unhideWhenUsed/>
@@ -3272,11 +3888,11 @@
       <w:color w:val="595959" w:themeColor="text1" w:themeTint="A6"/>
     </w:rPr>
   </w:style>
-  <w:style w:type="paragraph" w:styleId="Ttulo7">
+  <w:style w:type="paragraph" w:styleId="Heading7">
     <w:name w:val="heading 7"/>
     <w:basedOn w:val="Normal"/>
     <w:next w:val="Normal"/>
-    <w:link w:val="Ttulo7Car"/>
+    <w:link w:val="Heading7Char"/>
     <w:uiPriority w:val="9"/>
     <w:semiHidden/>
     <w:unhideWhenUsed/>
@@ -3293,11 +3909,11 @@
       <w:color w:val="595959" w:themeColor="text1" w:themeTint="A6"/>
     </w:rPr>
   </w:style>
-  <w:style w:type="paragraph" w:styleId="Ttulo8">
+  <w:style w:type="paragraph" w:styleId="Heading8">
     <w:name w:val="heading 8"/>
     <w:basedOn w:val="Normal"/>
     <w:next w:val="Normal"/>
-    <w:link w:val="Ttulo8Car"/>
+    <w:link w:val="Heading8Char"/>
     <w:uiPriority w:val="9"/>
     <w:semiHidden/>
     <w:unhideWhenUsed/>
@@ -3316,11 +3932,11 @@
       <w:color w:val="272727" w:themeColor="text1" w:themeTint="D8"/>
     </w:rPr>
   </w:style>
-  <w:style w:type="paragraph" w:styleId="Ttulo9">
+  <w:style w:type="paragraph" w:styleId="Heading9">
     <w:name w:val="heading 9"/>
     <w:basedOn w:val="Normal"/>
     <w:next w:val="Normal"/>
-    <w:link w:val="Ttulo9Car"/>
+    <w:link w:val="Heading9Char"/>
     <w:uiPriority w:val="9"/>
     <w:semiHidden/>
     <w:unhideWhenUsed/>
@@ -3337,13 +3953,12 @@
       <w:color w:val="272727" w:themeColor="text1" w:themeTint="D8"/>
     </w:rPr>
   </w:style>
-  <w:style w:type="character" w:default="1" w:styleId="Fuentedeprrafopredeter">
+  <w:style w:type="character" w:default="1" w:styleId="DefaultParagraphFont">
     <w:name w:val="Default Paragraph Font"/>
     <w:uiPriority w:val="1"/>
-    <w:semiHidden/>
     <w:unhideWhenUsed/>
   </w:style>
-  <w:style w:type="table" w:default="1" w:styleId="Tablanormal">
+  <w:style w:type="table" w:default="1" w:styleId="TableNormal">
     <w:name w:val="Normal Table"/>
     <w:uiPriority w:val="99"/>
     <w:semiHidden/>
@@ -3358,16 +3973,16 @@
       </w:tblCellMar>
     </w:tblPr>
   </w:style>
-  <w:style w:type="numbering" w:default="1" w:styleId="Sinlista">
+  <w:style w:type="numbering" w:default="1" w:styleId="NoList">
     <w:name w:val="No List"/>
     <w:uiPriority w:val="99"/>
     <w:semiHidden/>
     <w:unhideWhenUsed/>
   </w:style>
-  <w:style w:type="character" w:customStyle="1" w:styleId="Ttulo1Car">
-    <w:name w:val="Título 1 Car"/>
-    <w:basedOn w:val="Fuentedeprrafopredeter"/>
-    <w:link w:val="Ttulo1"/>
+  <w:style w:type="character" w:customStyle="1" w:styleId="Heading1Char">
+    <w:name w:val="Heading 1 Char"/>
+    <w:basedOn w:val="DefaultParagraphFont"/>
+    <w:link w:val="Heading1"/>
     <w:uiPriority w:val="9"/>
     <w:rsid w:val="00E04B03"/>
     <w:rPr>
@@ -3377,10 +3992,10 @@
       <w:szCs w:val="40"/>
     </w:rPr>
   </w:style>
-  <w:style w:type="character" w:customStyle="1" w:styleId="Ttulo2Car">
-    <w:name w:val="Título 2 Car"/>
-    <w:basedOn w:val="Fuentedeprrafopredeter"/>
-    <w:link w:val="Ttulo2"/>
+  <w:style w:type="character" w:customStyle="1" w:styleId="Heading2Char">
+    <w:name w:val="Heading 2 Char"/>
+    <w:basedOn w:val="DefaultParagraphFont"/>
+    <w:link w:val="Heading2"/>
     <w:uiPriority w:val="9"/>
     <w:semiHidden/>
     <w:rsid w:val="00E04B03"/>
@@ -3391,10 +4006,10 @@
       <w:szCs w:val="32"/>
     </w:rPr>
   </w:style>
-  <w:style w:type="character" w:customStyle="1" w:styleId="Ttulo3Car">
-    <w:name w:val="Título 3 Car"/>
-    <w:basedOn w:val="Fuentedeprrafopredeter"/>
-    <w:link w:val="Ttulo3"/>
+  <w:style w:type="character" w:customStyle="1" w:styleId="Heading3Char">
+    <w:name w:val="Heading 3 Char"/>
+    <w:basedOn w:val="DefaultParagraphFont"/>
+    <w:link w:val="Heading3"/>
     <w:uiPriority w:val="9"/>
     <w:semiHidden/>
     <w:rsid w:val="00E04B03"/>
@@ -3405,10 +4020,10 @@
       <w:szCs w:val="28"/>
     </w:rPr>
   </w:style>
-  <w:style w:type="character" w:customStyle="1" w:styleId="Ttulo4Car">
-    <w:name w:val="Título 4 Car"/>
-    <w:basedOn w:val="Fuentedeprrafopredeter"/>
-    <w:link w:val="Ttulo4"/>
+  <w:style w:type="character" w:customStyle="1" w:styleId="Heading4Char">
+    <w:name w:val="Heading 4 Char"/>
+    <w:basedOn w:val="DefaultParagraphFont"/>
+    <w:link w:val="Heading4"/>
     <w:uiPriority w:val="9"/>
     <w:semiHidden/>
     <w:rsid w:val="00E04B03"/>
@@ -3419,10 +4034,10 @@
       <w:color w:val="0F4761" w:themeColor="accent1" w:themeShade="BF"/>
     </w:rPr>
   </w:style>
-  <w:style w:type="character" w:customStyle="1" w:styleId="Ttulo5Car">
-    <w:name w:val="Título 5 Car"/>
-    <w:basedOn w:val="Fuentedeprrafopredeter"/>
-    <w:link w:val="Ttulo5"/>
+  <w:style w:type="character" w:customStyle="1" w:styleId="Heading5Char">
+    <w:name w:val="Heading 5 Char"/>
+    <w:basedOn w:val="DefaultParagraphFont"/>
+    <w:link w:val="Heading5"/>
     <w:uiPriority w:val="9"/>
     <w:semiHidden/>
     <w:rsid w:val="00E04B03"/>
@@ -3431,10 +4046,10 @@
       <w:color w:val="0F4761" w:themeColor="accent1" w:themeShade="BF"/>
     </w:rPr>
   </w:style>
-  <w:style w:type="character" w:customStyle="1" w:styleId="Ttulo6Car">
-    <w:name w:val="Título 6 Car"/>
-    <w:basedOn w:val="Fuentedeprrafopredeter"/>
-    <w:link w:val="Ttulo6"/>
+  <w:style w:type="character" w:customStyle="1" w:styleId="Heading6Char">
+    <w:name w:val="Heading 6 Char"/>
+    <w:basedOn w:val="DefaultParagraphFont"/>
+    <w:link w:val="Heading6"/>
     <w:uiPriority w:val="9"/>
     <w:semiHidden/>
     <w:rsid w:val="00E04B03"/>
@@ -3445,10 +4060,10 @@
       <w:color w:val="595959" w:themeColor="text1" w:themeTint="A6"/>
     </w:rPr>
   </w:style>
-  <w:style w:type="character" w:customStyle="1" w:styleId="Ttulo7Car">
-    <w:name w:val="Título 7 Car"/>
-    <w:basedOn w:val="Fuentedeprrafopredeter"/>
-    <w:link w:val="Ttulo7"/>
+  <w:style w:type="character" w:customStyle="1" w:styleId="Heading7Char">
+    <w:name w:val="Heading 7 Char"/>
+    <w:basedOn w:val="DefaultParagraphFont"/>
+    <w:link w:val="Heading7"/>
     <w:uiPriority w:val="9"/>
     <w:semiHidden/>
     <w:rsid w:val="00E04B03"/>
@@ -3457,10 +4072,10 @@
       <w:color w:val="595959" w:themeColor="text1" w:themeTint="A6"/>
     </w:rPr>
   </w:style>
-  <w:style w:type="character" w:customStyle="1" w:styleId="Ttulo8Car">
-    <w:name w:val="Título 8 Car"/>
-    <w:basedOn w:val="Fuentedeprrafopredeter"/>
-    <w:link w:val="Ttulo8"/>
+  <w:style w:type="character" w:customStyle="1" w:styleId="Heading8Char">
+    <w:name w:val="Heading 8 Char"/>
+    <w:basedOn w:val="DefaultParagraphFont"/>
+    <w:link w:val="Heading8"/>
     <w:uiPriority w:val="9"/>
     <w:semiHidden/>
     <w:rsid w:val="00E04B03"/>
@@ -3471,10 +4086,10 @@
       <w:color w:val="272727" w:themeColor="text1" w:themeTint="D8"/>
     </w:rPr>
   </w:style>
-  <w:style w:type="character" w:customStyle="1" w:styleId="Ttulo9Car">
-    <w:name w:val="Título 9 Car"/>
-    <w:basedOn w:val="Fuentedeprrafopredeter"/>
-    <w:link w:val="Ttulo9"/>
+  <w:style w:type="character" w:customStyle="1" w:styleId="Heading9Char">
+    <w:name w:val="Heading 9 Char"/>
+    <w:basedOn w:val="DefaultParagraphFont"/>
+    <w:link w:val="Heading9"/>
     <w:uiPriority w:val="9"/>
     <w:semiHidden/>
     <w:rsid w:val="00E04B03"/>
@@ -3483,11 +4098,11 @@
       <w:color w:val="272727" w:themeColor="text1" w:themeTint="D8"/>
     </w:rPr>
   </w:style>
-  <w:style w:type="paragraph" w:styleId="Ttulo">
+  <w:style w:type="paragraph" w:styleId="Title">
     <w:name w:val="Title"/>
     <w:basedOn w:val="Normal"/>
     <w:next w:val="Normal"/>
-    <w:link w:val="TtuloCar"/>
+    <w:link w:val="TitleChar"/>
     <w:uiPriority w:val="10"/>
     <w:qFormat/>
     <w:rsid w:val="00E04B03"/>
@@ -3503,10 +4118,10 @@
       <w:szCs w:val="56"/>
     </w:rPr>
   </w:style>
-  <w:style w:type="character" w:customStyle="1" w:styleId="TtuloCar">
-    <w:name w:val="Título Car"/>
-    <w:basedOn w:val="Fuentedeprrafopredeter"/>
-    <w:link w:val="Ttulo"/>
+  <w:style w:type="character" w:customStyle="1" w:styleId="TitleChar">
+    <w:name w:val="Title Char"/>
+    <w:basedOn w:val="DefaultParagraphFont"/>
+    <w:link w:val="Title"/>
     <w:uiPriority w:val="10"/>
     <w:rsid w:val="00E04B03"/>
     <w:rPr>
@@ -3517,11 +4132,11 @@
       <w:szCs w:val="56"/>
     </w:rPr>
   </w:style>
-  <w:style w:type="paragraph" w:styleId="Subttulo">
+  <w:style w:type="paragraph" w:styleId="Subtitle">
     <w:name w:val="Subtitle"/>
     <w:basedOn w:val="Normal"/>
     <w:next w:val="Normal"/>
-    <w:link w:val="SubttuloCar"/>
+    <w:link w:val="SubtitleChar"/>
     <w:uiPriority w:val="11"/>
     <w:qFormat/>
     <w:rsid w:val="00E04B03"/>
@@ -3538,10 +4153,10 @@
       <w:szCs w:val="28"/>
     </w:rPr>
   </w:style>
-  <w:style w:type="character" w:customStyle="1" w:styleId="SubttuloCar">
-    <w:name w:val="Subtítulo Car"/>
-    <w:basedOn w:val="Fuentedeprrafopredeter"/>
-    <w:link w:val="Subttulo"/>
+  <w:style w:type="character" w:customStyle="1" w:styleId="SubtitleChar">
+    <w:name w:val="Subtitle Char"/>
+    <w:basedOn w:val="DefaultParagraphFont"/>
+    <w:link w:val="Subtitle"/>
     <w:uiPriority w:val="11"/>
     <w:rsid w:val="00E04B03"/>
     <w:rPr>
@@ -3552,11 +4167,11 @@
       <w:szCs w:val="28"/>
     </w:rPr>
   </w:style>
-  <w:style w:type="paragraph" w:styleId="Cita">
+  <w:style w:type="paragraph" w:styleId="Quote">
     <w:name w:val="Quote"/>
     <w:basedOn w:val="Normal"/>
     <w:next w:val="Normal"/>
-    <w:link w:val="CitaCar"/>
+    <w:link w:val="QuoteChar"/>
     <w:uiPriority w:val="29"/>
     <w:qFormat/>
     <w:rsid w:val="00E04B03"/>
@@ -3570,10 +4185,10 @@
       <w:color w:val="404040" w:themeColor="text1" w:themeTint="BF"/>
     </w:rPr>
   </w:style>
-  <w:style w:type="character" w:customStyle="1" w:styleId="CitaCar">
-    <w:name w:val="Cita Car"/>
-    <w:basedOn w:val="Fuentedeprrafopredeter"/>
-    <w:link w:val="Cita"/>
+  <w:style w:type="character" w:customStyle="1" w:styleId="QuoteChar">
+    <w:name w:val="Quote Char"/>
+    <w:basedOn w:val="DefaultParagraphFont"/>
+    <w:link w:val="Quote"/>
     <w:uiPriority w:val="29"/>
     <w:rsid w:val="00E04B03"/>
     <w:rPr>
@@ -3582,10 +4197,10 @@
       <w:color w:val="404040" w:themeColor="text1" w:themeTint="BF"/>
     </w:rPr>
   </w:style>
-  <w:style w:type="paragraph" w:styleId="Prrafodelista">
+  <w:style w:type="paragraph" w:styleId="ListParagraph">
     <w:name w:val="List Paragraph"/>
     <w:basedOn w:val="Normal"/>
-    <w:link w:val="PrrafodelistaCar"/>
+    <w:link w:val="ListParagraphChar"/>
     <w:uiPriority w:val="34"/>
     <w:qFormat/>
     <w:rsid w:val="00E04B03"/>
@@ -3594,9 +4209,9 @@
       <w:contextualSpacing/>
     </w:pPr>
   </w:style>
-  <w:style w:type="character" w:styleId="nfasisintenso">
+  <w:style w:type="character" w:styleId="IntenseEmphasis">
     <w:name w:val="Intense Emphasis"/>
-    <w:basedOn w:val="Fuentedeprrafopredeter"/>
+    <w:basedOn w:val="DefaultParagraphFont"/>
     <w:uiPriority w:val="21"/>
     <w:qFormat/>
     <w:rsid w:val="00E04B03"/>
@@ -3606,11 +4221,11 @@
       <w:color w:val="0F4761" w:themeColor="accent1" w:themeShade="BF"/>
     </w:rPr>
   </w:style>
-  <w:style w:type="paragraph" w:styleId="Citadestacada">
+  <w:style w:type="paragraph" w:styleId="IntenseQuote">
     <w:name w:val="Intense Quote"/>
     <w:basedOn w:val="Normal"/>
     <w:next w:val="Normal"/>
-    <w:link w:val="CitadestacadaCar"/>
+    <w:link w:val="IntenseQuoteChar"/>
     <w:uiPriority w:val="30"/>
     <w:qFormat/>
     <w:rsid w:val="00E04B03"/>
@@ -3629,10 +4244,10 @@
       <w:color w:val="0F4761" w:themeColor="accent1" w:themeShade="BF"/>
     </w:rPr>
   </w:style>
-  <w:style w:type="character" w:customStyle="1" w:styleId="CitadestacadaCar">
-    <w:name w:val="Cita destacada Car"/>
-    <w:basedOn w:val="Fuentedeprrafopredeter"/>
-    <w:link w:val="Citadestacada"/>
+  <w:style w:type="character" w:customStyle="1" w:styleId="IntenseQuoteChar">
+    <w:name w:val="Intense Quote Char"/>
+    <w:basedOn w:val="DefaultParagraphFont"/>
+    <w:link w:val="IntenseQuote"/>
     <w:uiPriority w:val="30"/>
     <w:rsid w:val="00E04B03"/>
     <w:rPr>
@@ -3641,9 +4256,9 @@
       <w:color w:val="0F4761" w:themeColor="accent1" w:themeShade="BF"/>
     </w:rPr>
   </w:style>
-  <w:style w:type="character" w:styleId="Referenciaintensa">
+  <w:style w:type="character" w:styleId="IntenseReference">
     <w:name w:val="Intense Reference"/>
-    <w:basedOn w:val="Fuentedeprrafopredeter"/>
+    <w:basedOn w:val="DefaultParagraphFont"/>
     <w:uiPriority w:val="32"/>
     <w:qFormat/>
     <w:rsid w:val="00E04B03"/>
@@ -3655,10 +4270,10 @@
       <w:spacing w:val="5"/>
     </w:rPr>
   </w:style>
-  <w:style w:type="paragraph" w:styleId="Encabezado">
+  <w:style w:type="paragraph" w:styleId="Header">
     <w:name w:val="header"/>
     <w:basedOn w:val="Normal"/>
-    <w:link w:val="EncabezadoCar"/>
+    <w:link w:val="HeaderChar"/>
     <w:uiPriority w:val="99"/>
     <w:unhideWhenUsed/>
     <w:rsid w:val="00E04B03"/>
@@ -3670,17 +4285,17 @@
       <w:spacing w:after="0" w:line="240" w:lineRule="auto"/>
     </w:pPr>
   </w:style>
-  <w:style w:type="character" w:customStyle="1" w:styleId="EncabezadoCar">
-    <w:name w:val="Encabezado Car"/>
-    <w:basedOn w:val="Fuentedeprrafopredeter"/>
-    <w:link w:val="Encabezado"/>
+  <w:style w:type="character" w:customStyle="1" w:styleId="HeaderChar">
+    <w:name w:val="Header Char"/>
+    <w:basedOn w:val="DefaultParagraphFont"/>
+    <w:link w:val="Header"/>
     <w:uiPriority w:val="99"/>
     <w:rsid w:val="00E04B03"/>
   </w:style>
-  <w:style w:type="paragraph" w:styleId="Piedepgina">
+  <w:style w:type="paragraph" w:styleId="Footer">
     <w:name w:val="footer"/>
     <w:basedOn w:val="Normal"/>
-    <w:link w:val="PiedepginaCar"/>
+    <w:link w:val="FooterChar"/>
     <w:uiPriority w:val="99"/>
     <w:unhideWhenUsed/>
     <w:rsid w:val="00E04B03"/>
@@ -3692,16 +4307,16 @@
       <w:spacing w:after="0" w:line="240" w:lineRule="auto"/>
     </w:pPr>
   </w:style>
-  <w:style w:type="character" w:customStyle="1" w:styleId="PiedepginaCar">
-    <w:name w:val="Pie de página Car"/>
-    <w:basedOn w:val="Fuentedeprrafopredeter"/>
-    <w:link w:val="Piedepgina"/>
+  <w:style w:type="character" w:customStyle="1" w:styleId="FooterChar">
+    <w:name w:val="Footer Char"/>
+    <w:basedOn w:val="DefaultParagraphFont"/>
+    <w:link w:val="Footer"/>
     <w:uiPriority w:val="99"/>
     <w:rsid w:val="00E04B03"/>
   </w:style>
-  <w:style w:type="character" w:styleId="Hipervnculo">
+  <w:style w:type="character" w:styleId="Hyperlink">
     <w:name w:val="Hyperlink"/>
-    <w:basedOn w:val="Fuentedeprrafopredeter"/>
+    <w:basedOn w:val="DefaultParagraphFont"/>
     <w:uiPriority w:val="99"/>
     <w:unhideWhenUsed/>
     <w:rsid w:val="000B0D3A"/>
@@ -3710,9 +4325,9 @@
       <w:u w:val="single"/>
     </w:rPr>
   </w:style>
-  <w:style w:type="character" w:styleId="Mencinsinresolver">
+  <w:style w:type="character" w:styleId="UnresolvedMention">
     <w:name w:val="Unresolved Mention"/>
-    <w:basedOn w:val="Fuentedeprrafopredeter"/>
+    <w:basedOn w:val="DefaultParagraphFont"/>
     <w:uiPriority w:val="99"/>
     <w:semiHidden/>
     <w:unhideWhenUsed/>
@@ -3724,7 +4339,7 @@
   </w:style>
   <w:style w:type="paragraph" w:customStyle="1" w:styleId="Ttuloespecial">
     <w:name w:val="Título especial"/>
-    <w:basedOn w:val="Ttulo1"/>
+    <w:basedOn w:val="Heading1"/>
     <w:link w:val="TtuloespecialCar"/>
     <w:qFormat/>
     <w:rsid w:val="000B0D3A"/>
@@ -3735,16 +4350,16 @@
       <w:jc w:val="center"/>
     </w:pPr>
   </w:style>
-  <w:style w:type="character" w:customStyle="1" w:styleId="PrrafodelistaCar">
-    <w:name w:val="Párrafo de lista Car"/>
-    <w:basedOn w:val="Fuentedeprrafopredeter"/>
-    <w:link w:val="Prrafodelista"/>
+  <w:style w:type="character" w:customStyle="1" w:styleId="ListParagraphChar">
+    <w:name w:val="List Paragraph Char"/>
+    <w:basedOn w:val="DefaultParagraphFont"/>
+    <w:link w:val="ListParagraph"/>
     <w:uiPriority w:val="34"/>
     <w:rsid w:val="000B0D3A"/>
   </w:style>
   <w:style w:type="character" w:customStyle="1" w:styleId="TtuloespecialCar">
     <w:name w:val="Título especial Car"/>
-    <w:basedOn w:val="PrrafodelistaCar"/>
+    <w:basedOn w:val="ListParagraphChar"/>
     <w:link w:val="Ttuloespecial"/>
     <w:rsid w:val="000B0D3A"/>
     <w:rPr>
@@ -3754,9 +4369,9 @@
       <w:szCs w:val="40"/>
     </w:rPr>
   </w:style>
-  <w:style w:type="character" w:styleId="Hipervnculovisitado">
+  <w:style w:type="character" w:styleId="FollowedHyperlink">
     <w:name w:val="FollowedHyperlink"/>
-    <w:basedOn w:val="Fuentedeprrafopredeter"/>
+    <w:basedOn w:val="DefaultParagraphFont"/>
     <w:uiPriority w:val="99"/>
     <w:semiHidden/>
     <w:unhideWhenUsed/>
@@ -4065,6 +4680,27 @@
 </file>
 
 <file path=customXml/item1.xml><?xml version="1.0" encoding="utf-8"?>
+<b:Sources xmlns:b="http://schemas.openxmlformats.org/officeDocument/2006/bibliography" xmlns="http://schemas.openxmlformats.org/officeDocument/2006/bibliography" SelectedStyle="\APASixthEditionOfficeOnline.xsl" StyleName="APA" Version="6"/>
+</file>
+
+<file path=customXml/item2.xml><?xml version="1.0" encoding="utf-8"?>
+<p:properties xmlns:p="http://schemas.microsoft.com/office/2006/metadata/properties" xmlns:xsi="http://www.w3.org/2001/XMLSchema-instance" xmlns:pc="http://schemas.microsoft.com/office/infopath/2007/PartnerControls">
+  <documentManagement>
+    <_activity xmlns="b9006395-3ff6-428d-8337-6566c097f7d2" xsi:nil="true"/>
+  </documentManagement>
+</p:properties>
+</file>
+
+<file path=customXml/item3.xml><?xml version="1.0" encoding="utf-8"?>
+<?mso-contentType ?>
+<FormTemplates xmlns="http://schemas.microsoft.com/sharepoint/v3/contenttype/forms">
+  <Display>DocumentLibraryForm</Display>
+  <Edit>DocumentLibraryForm</Edit>
+  <New>DocumentLibraryForm</New>
+</FormTemplates>
+</file>
+
+<file path=customXml/item4.xml><?xml version="1.0" encoding="utf-8"?>
 <ct:contentTypeSchema xmlns:ct="http://schemas.microsoft.com/office/2006/metadata/contentType" xmlns:ma="http://schemas.microsoft.com/office/2006/metadata/properties/metaAttributes" ct:_="" ma:_="" ma:contentTypeName="Documento" ma:contentTypeID="0x0101007E44A6334C409B44823E5EE24F72C7A2" ma:contentTypeVersion="6" ma:contentTypeDescription="Crear nuevo documento." ma:contentTypeScope="" ma:versionID="352225604edb37d5ff3eb32f6af8f64e">
   <xsd:schema xmlns:xsd="http://www.w3.org/2001/XMLSchema" xmlns:xs="http://www.w3.org/2001/XMLSchema" xmlns:p="http://schemas.microsoft.com/office/2006/metadata/properties" xmlns:ns3="b9006395-3ff6-428d-8337-6566c097f7d2" targetNamespace="http://schemas.microsoft.com/office/2006/metadata/properties" ma:root="true" ma:fieldsID="0863614400aa5b3df72fbc75428dbbc6" ns3:_="">
     <xsd:import namespace="b9006395-3ff6-428d-8337-6566c097f7d2"/>
@@ -4220,28 +4856,33 @@
 </ct:contentTypeSchema>
 </file>
 
-<file path=customXml/item2.xml><?xml version="1.0" encoding="utf-8"?>
-<?mso-contentType ?>
-<FormTemplates xmlns="http://schemas.microsoft.com/sharepoint/v3/contenttype/forms">
-  <Display>DocumentLibraryForm</Display>
-  <Edit>DocumentLibraryForm</Edit>
-  <New>DocumentLibraryForm</New>
-</FormTemplates>
+<file path=customXml/itemProps1.xml><?xml version="1.0" encoding="utf-8"?>
+<ds:datastoreItem xmlns:ds="http://schemas.openxmlformats.org/officeDocument/2006/customXml" ds:itemID="{EBADF16A-4E96-4994-84A3-8231871F2C35}">
+  <ds:schemaRefs>
+    <ds:schemaRef ds:uri="http://schemas.openxmlformats.org/officeDocument/2006/bibliography"/>
+  </ds:schemaRefs>
+</ds:datastoreItem>
 </file>
 
-<file path=customXml/item3.xml><?xml version="1.0" encoding="utf-8"?>
-<p:properties xmlns:p="http://schemas.microsoft.com/office/2006/metadata/properties" xmlns:xsi="http://www.w3.org/2001/XMLSchema-instance" xmlns:pc="http://schemas.microsoft.com/office/infopath/2007/PartnerControls">
-  <documentManagement>
-    <_activity xmlns="b9006395-3ff6-428d-8337-6566c097f7d2" xsi:nil="true"/>
-  </documentManagement>
-</p:properties>
+<file path=customXml/itemProps2.xml><?xml version="1.0" encoding="utf-8"?>
+<ds:datastoreItem xmlns:ds="http://schemas.openxmlformats.org/officeDocument/2006/customXml" ds:itemID="{D36AA5F7-DDE9-40F0-AF27-D1B16ADB6F6C}">
+  <ds:schemaRefs>
+    <ds:schemaRef ds:uri="http://schemas.microsoft.com/office/2006/metadata/properties"/>
+    <ds:schemaRef ds:uri="http://schemas.microsoft.com/office/infopath/2007/PartnerControls"/>
+    <ds:schemaRef ds:uri="b9006395-3ff6-428d-8337-6566c097f7d2"/>
+  </ds:schemaRefs>
+</ds:datastoreItem>
 </file>
 
-<file path=customXml/item4.xml><?xml version="1.0" encoding="utf-8"?>
-<b:Sources xmlns:b="http://schemas.openxmlformats.org/officeDocument/2006/bibliography" xmlns="http://schemas.openxmlformats.org/officeDocument/2006/bibliography" SelectedStyle="\APASixthEditionOfficeOnline.xsl" StyleName="APA" Version="6"/>
+<file path=customXml/itemProps3.xml><?xml version="1.0" encoding="utf-8"?>
+<ds:datastoreItem xmlns:ds="http://schemas.openxmlformats.org/officeDocument/2006/customXml" ds:itemID="{1C7C7A05-8F4D-4CE8-AA51-1FDE65EA9274}">
+  <ds:schemaRefs>
+    <ds:schemaRef ds:uri="http://schemas.microsoft.com/sharepoint/v3/contenttype/forms"/>
+  </ds:schemaRefs>
+</ds:datastoreItem>
 </file>
 
-<file path=customXml/itemProps1.xml><?xml version="1.0" encoding="utf-8"?>
+<file path=customXml/itemProps4.xml><?xml version="1.0" encoding="utf-8"?>
 <ds:datastoreItem xmlns:ds="http://schemas.openxmlformats.org/officeDocument/2006/customXml" ds:itemID="{36853653-0BF0-4186-ADBF-552515520439}">
   <ds:schemaRefs>
     <ds:schemaRef ds:uri="http://schemas.microsoft.com/office/2006/metadata/contentType"/>
@@ -4257,30 +4898,4 @@
     <ds:schemaRef ds:uri="http://schemas.microsoft.com/internal/obd"/>
   </ds:schemaRefs>
 </ds:datastoreItem>
-</file>
-
-<file path=customXml/itemProps2.xml><?xml version="1.0" encoding="utf-8"?>
-<ds:datastoreItem xmlns:ds="http://schemas.openxmlformats.org/officeDocument/2006/customXml" ds:itemID="{1C7C7A05-8F4D-4CE8-AA51-1FDE65EA9274}">
-  <ds:schemaRefs>
-    <ds:schemaRef ds:uri="http://schemas.microsoft.com/sharepoint/v3/contenttype/forms"/>
-  </ds:schemaRefs>
-</ds:datastoreItem>
-</file>
-
-<file path=customXml/itemProps3.xml><?xml version="1.0" encoding="utf-8"?>
-<ds:datastoreItem xmlns:ds="http://schemas.openxmlformats.org/officeDocument/2006/customXml" ds:itemID="{D36AA5F7-DDE9-40F0-AF27-D1B16ADB6F6C}">
-  <ds:schemaRefs>
-    <ds:schemaRef ds:uri="http://schemas.microsoft.com/office/2006/metadata/properties"/>
-    <ds:schemaRef ds:uri="http://schemas.microsoft.com/office/infopath/2007/PartnerControls"/>
-    <ds:schemaRef ds:uri="b9006395-3ff6-428d-8337-6566c097f7d2"/>
-  </ds:schemaRefs>
-</ds:datastoreItem>
-</file>
-
-<file path=customXml/itemProps4.xml><?xml version="1.0" encoding="utf-8"?>
-<ds:datastoreItem xmlns:ds="http://schemas.openxmlformats.org/officeDocument/2006/customXml" ds:itemID="{EBADF16A-4E96-4994-84A3-8231871F2C35}">
-  <ds:schemaRefs>
-    <ds:schemaRef ds:uri="http://schemas.openxmlformats.org/officeDocument/2006/bibliography"/>
-  </ds:schemaRefs>
-</ds:datastoreItem>
 </file>
</xml_diff>